<commit_message>
Edit word file and replace some words
</commit_message>
<xml_diff>
--- a/src/sample.docx
+++ b/src/sample.docx
@@ -18979,12 +18979,12 @@
       </w:pPr>
       <w:r>
         <w:rPr>
-          <w:rFonts w:ascii="DRVSOG+SymbolMT" w:hAnsi="DRVSOG+SymbolMT" w:cs="DRVSOG+SymbolMT"/>
-          <w:color w:val="000000"/>
-          <w:spacing w:val="0"/>
-          <w:sz w:val="24"/>
-        </w:rPr>
-        <w:sym w:font="DRVSOG+SymbolMT" w:char="F0B7"/>
+          <w:rFonts w:ascii="TFQJNF+SymbolMT" w:hAnsi="TFQJNF+SymbolMT" w:cs="TFQJNF+SymbolMT"/>
+          <w:color w:val="000000"/>
+          <w:spacing w:val="0"/>
+          <w:sz w:val="24"/>
+        </w:rPr>
+        <w:sym w:font="TFQJNF+SymbolMT" w:char="F0B7"/>
       </w:r>
     </w:p>
     <w:p>
@@ -19219,12 +19219,12 @@
       </w:pPr>
       <w:r>
         <w:rPr>
-          <w:rFonts w:ascii="DRVSOG+SymbolMT" w:hAnsi="DRVSOG+SymbolMT" w:cs="DRVSOG+SymbolMT"/>
-          <w:color w:val="000000"/>
-          <w:spacing w:val="0"/>
-          <w:sz w:val="24"/>
-        </w:rPr>
-        <w:sym w:font="DRVSOG+SymbolMT" w:char="F0B7"/>
+          <w:rFonts w:ascii="TFQJNF+SymbolMT" w:hAnsi="TFQJNF+SymbolMT" w:cs="TFQJNF+SymbolMT"/>
+          <w:color w:val="000000"/>
+          <w:spacing w:val="0"/>
+          <w:sz w:val="24"/>
+        </w:rPr>
+        <w:sym w:font="TFQJNF+SymbolMT" w:char="F0B7"/>
       </w:r>
     </w:p>
     <w:p>
@@ -19879,12 +19879,12 @@
       </w:pPr>
       <w:r>
         <w:rPr>
-          <w:rFonts w:ascii="DRVSOG+SymbolMT" w:hAnsi="DRVSOG+SymbolMT" w:cs="DRVSOG+SymbolMT"/>
-          <w:color w:val="000000"/>
-          <w:spacing w:val="0"/>
-          <w:sz w:val="24"/>
-        </w:rPr>
-        <w:sym w:font="DRVSOG+SymbolMT" w:char="F0B7"/>
+          <w:rFonts w:ascii="TFQJNF+SymbolMT" w:hAnsi="TFQJNF+SymbolMT" w:cs="TFQJNF+SymbolMT"/>
+          <w:color w:val="000000"/>
+          <w:spacing w:val="0"/>
+          <w:sz w:val="24"/>
+        </w:rPr>
+        <w:sym w:font="TFQJNF+SymbolMT" w:char="F0B7"/>
       </w:r>
       <w:r>
         <w:rPr>
@@ -19995,12 +19995,12 @@
       </w:pPr>
       <w:r>
         <w:rPr>
-          <w:rFonts w:ascii="DRVSOG+SymbolMT" w:hAnsi="DRVSOG+SymbolMT" w:cs="DRVSOG+SymbolMT"/>
-          <w:color w:val="000000"/>
-          <w:spacing w:val="0"/>
-          <w:sz w:val="24"/>
-        </w:rPr>
-        <w:sym w:font="DRVSOG+SymbolMT" w:char="F0B7"/>
+          <w:rFonts w:ascii="TFQJNF+SymbolMT" w:hAnsi="TFQJNF+SymbolMT" w:cs="TFQJNF+SymbolMT"/>
+          <w:color w:val="000000"/>
+          <w:spacing w:val="0"/>
+          <w:sz w:val="24"/>
+        </w:rPr>
+        <w:sym w:font="TFQJNF+SymbolMT" w:char="F0B7"/>
       </w:r>
       <w:r>
         <w:rPr>
@@ -20245,12 +20245,12 @@
       </w:pPr>
       <w:r>
         <w:rPr>
-          <w:rFonts w:ascii="DRVSOG+SymbolMT" w:hAnsi="DRVSOG+SymbolMT" w:cs="DRVSOG+SymbolMT"/>
-          <w:color w:val="000000"/>
-          <w:spacing w:val="0"/>
-          <w:sz w:val="24"/>
-        </w:rPr>
-        <w:sym w:font="DRVSOG+SymbolMT" w:char="F0B7"/>
+          <w:rFonts w:ascii="TFQJNF+SymbolMT" w:hAnsi="TFQJNF+SymbolMT" w:cs="TFQJNF+SymbolMT"/>
+          <w:color w:val="000000"/>
+          <w:spacing w:val="0"/>
+          <w:sz w:val="24"/>
+        </w:rPr>
+        <w:sym w:font="TFQJNF+SymbolMT" w:char="F0B7"/>
       </w:r>
       <w:r>
         <w:rPr>
@@ -20433,12 +20433,12 @@
       </w:pPr>
       <w:r>
         <w:rPr>
-          <w:rFonts w:ascii="DRVSOG+SymbolMT" w:hAnsi="DRVSOG+SymbolMT" w:cs="DRVSOG+SymbolMT"/>
-          <w:color w:val="000000"/>
-          <w:spacing w:val="0"/>
-          <w:sz w:val="24"/>
-        </w:rPr>
-        <w:sym w:font="DRVSOG+SymbolMT" w:char="F0B7"/>
+          <w:rFonts w:ascii="TFQJNF+SymbolMT" w:hAnsi="TFQJNF+SymbolMT" w:cs="TFQJNF+SymbolMT"/>
+          <w:color w:val="000000"/>
+          <w:spacing w:val="0"/>
+          <w:sz w:val="24"/>
+        </w:rPr>
+        <w:sym w:font="TFQJNF+SymbolMT" w:char="F0B7"/>
       </w:r>
       <w:r>
         <w:rPr>
@@ -20549,12 +20549,12 @@
       </w:pPr>
       <w:r>
         <w:rPr>
-          <w:rFonts w:ascii="DRVSOG+SymbolMT" w:hAnsi="DRVSOG+SymbolMT" w:cs="DRVSOG+SymbolMT"/>
-          <w:color w:val="000000"/>
-          <w:spacing w:val="0"/>
-          <w:sz w:val="24"/>
-        </w:rPr>
-        <w:sym w:font="DRVSOG+SymbolMT" w:char="F0B7"/>
+          <w:rFonts w:ascii="TFQJNF+SymbolMT" w:hAnsi="TFQJNF+SymbolMT" w:cs="TFQJNF+SymbolMT"/>
+          <w:color w:val="000000"/>
+          <w:spacing w:val="0"/>
+          <w:sz w:val="24"/>
+        </w:rPr>
+        <w:sym w:font="TFQJNF+SymbolMT" w:char="F0B7"/>
       </w:r>
       <w:r>
         <w:rPr>
@@ -21758,12 +21758,12 @@
       </w:r>
       <w:r>
         <w:rPr>
-          <w:rFonts w:ascii="DRVSOG+SymbolMT" w:hAnsi="DRVSOG+SymbolMT" w:cs="DRVSOG+SymbolMT"/>
-          <w:color w:val="000000"/>
-          <w:spacing w:val="0"/>
-          <w:sz w:val="24"/>
-        </w:rPr>
-        <w:sym w:font="DRVSOG+SymbolMT" w:char="F0B7"/>
+          <w:rFonts w:ascii="TFQJNF+SymbolMT" w:hAnsi="TFQJNF+SymbolMT" w:cs="TFQJNF+SymbolMT"/>
+          <w:color w:val="000000"/>
+          <w:spacing w:val="0"/>
+          <w:sz w:val="24"/>
+        </w:rPr>
+        <w:sym w:font="TFQJNF+SymbolMT" w:char="F0B7"/>
       </w:r>
       <w:r>
         <w:rPr>
@@ -22122,12 +22122,12 @@
       </w:r>
       <w:r>
         <w:rPr>
-          <w:rFonts w:ascii="DRVSOG+SymbolMT" w:hAnsi="DRVSOG+SymbolMT" w:cs="DRVSOG+SymbolMT"/>
-          <w:color w:val="000000"/>
-          <w:spacing w:val="0"/>
-          <w:sz w:val="24"/>
-        </w:rPr>
-        <w:sym w:font="DRVSOG+SymbolMT" w:char="F0B7"/>
+          <w:rFonts w:ascii="TFQJNF+SymbolMT" w:hAnsi="TFQJNF+SymbolMT" w:cs="TFQJNF+SymbolMT"/>
+          <w:color w:val="000000"/>
+          <w:spacing w:val="0"/>
+          <w:sz w:val="24"/>
+        </w:rPr>
+        <w:sym w:font="TFQJNF+SymbolMT" w:char="F0B7"/>
       </w:r>
       <w:r>
         <w:rPr>
@@ -22640,12 +22640,12 @@
       </w:pPr>
       <w:r>
         <w:rPr>
-          <w:rFonts w:ascii="DRVSOG+SymbolMT" w:hAnsi="DRVSOG+SymbolMT" w:cs="DRVSOG+SymbolMT"/>
-          <w:color w:val="000000"/>
-          <w:spacing w:val="0"/>
-          <w:sz w:val="24"/>
-        </w:rPr>
-        <w:sym w:font="DRVSOG+SymbolMT" w:char="F0B7"/>
+          <w:rFonts w:ascii="TFQJNF+SymbolMT" w:hAnsi="TFQJNF+SymbolMT" w:cs="TFQJNF+SymbolMT"/>
+          <w:color w:val="000000"/>
+          <w:spacing w:val="0"/>
+          <w:sz w:val="24"/>
+        </w:rPr>
+        <w:sym w:font="TFQJNF+SymbolMT" w:char="F0B7"/>
       </w:r>
       <w:r>
         <w:rPr>
@@ -23152,12 +23152,12 @@
       </w:pPr>
       <w:r>
         <w:rPr>
-          <w:rFonts w:ascii="DRVSOG+SymbolMT" w:hAnsi="DRVSOG+SymbolMT" w:cs="DRVSOG+SymbolMT"/>
-          <w:color w:val="000000"/>
-          <w:spacing w:val="0"/>
-          <w:sz w:val="24"/>
-        </w:rPr>
-        <w:sym w:font="DRVSOG+SymbolMT" w:char="F0B7"/>
+          <w:rFonts w:ascii="TFQJNF+SymbolMT" w:hAnsi="TFQJNF+SymbolMT" w:cs="TFQJNF+SymbolMT"/>
+          <w:color w:val="000000"/>
+          <w:spacing w:val="0"/>
+          <w:sz w:val="24"/>
+        </w:rPr>
+        <w:sym w:font="TFQJNF+SymbolMT" w:char="F0B7"/>
       </w:r>
       <w:r>
         <w:rPr>
@@ -23232,12 +23232,12 @@
       </w:r>
       <w:r>
         <w:rPr>
-          <w:rFonts w:ascii="DRVSOG+SymbolMT" w:hAnsi="DRVSOG+SymbolMT" w:cs="DRVSOG+SymbolMT"/>
-          <w:color w:val="000000"/>
-          <w:spacing w:val="0"/>
-          <w:sz w:val="24"/>
-        </w:rPr>
-        <w:sym w:font="DRVSOG+SymbolMT" w:char="F0B7"/>
+          <w:rFonts w:ascii="TFQJNF+SymbolMT" w:hAnsi="TFQJNF+SymbolMT" w:cs="TFQJNF+SymbolMT"/>
+          <w:color w:val="000000"/>
+          <w:spacing w:val="0"/>
+          <w:sz w:val="24"/>
+        </w:rPr>
+        <w:sym w:font="TFQJNF+SymbolMT" w:char="F0B7"/>
       </w:r>
       <w:r>
         <w:rPr>
@@ -23434,12 +23434,12 @@
       </w:pPr>
       <w:r>
         <w:rPr>
-          <w:rFonts w:ascii="DRVSOG+SymbolMT" w:hAnsi="DRVSOG+SymbolMT" w:cs="DRVSOG+SymbolMT"/>
-          <w:color w:val="000000"/>
-          <w:spacing w:val="0"/>
-          <w:sz w:val="24"/>
-        </w:rPr>
-        <w:sym w:font="DRVSOG+SymbolMT" w:char="F0B7"/>
+          <w:rFonts w:ascii="TFQJNF+SymbolMT" w:hAnsi="TFQJNF+SymbolMT" w:cs="TFQJNF+SymbolMT"/>
+          <w:color w:val="000000"/>
+          <w:spacing w:val="0"/>
+          <w:sz w:val="24"/>
+        </w:rPr>
+        <w:sym w:font="TFQJNF+SymbolMT" w:char="F0B7"/>
       </w:r>
       <w:r>
         <w:rPr>
@@ -23724,12 +23724,12 @@
       </w:r>
       <w:r>
         <w:rPr>
-          <w:rFonts w:ascii="DRVSOG+SymbolMT" w:hAnsi="DRVSOG+SymbolMT" w:cs="DRVSOG+SymbolMT"/>
-          <w:color w:val="000000"/>
-          <w:spacing w:val="0"/>
-          <w:sz w:val="24"/>
-        </w:rPr>
-        <w:sym w:font="DRVSOG+SymbolMT" w:char="F0B7"/>
+          <w:rFonts w:ascii="TFQJNF+SymbolMT" w:hAnsi="TFQJNF+SymbolMT" w:cs="TFQJNF+SymbolMT"/>
+          <w:color w:val="000000"/>
+          <w:spacing w:val="0"/>
+          <w:sz w:val="24"/>
+        </w:rPr>
+        <w:sym w:font="TFQJNF+SymbolMT" w:char="F0B7"/>
       </w:r>
       <w:r>
         <w:rPr>
@@ -24068,12 +24068,12 @@
       </w:pPr>
       <w:r>
         <w:rPr>
-          <w:rFonts w:ascii="DRVSOG+SymbolMT" w:hAnsi="DRVSOG+SymbolMT" w:cs="DRVSOG+SymbolMT"/>
-          <w:color w:val="000000"/>
-          <w:spacing w:val="0"/>
-          <w:sz w:val="24"/>
-        </w:rPr>
-        <w:sym w:font="DRVSOG+SymbolMT" w:char="F0B7"/>
+          <w:rFonts w:ascii="TFQJNF+SymbolMT" w:hAnsi="TFQJNF+SymbolMT" w:cs="TFQJNF+SymbolMT"/>
+          <w:color w:val="000000"/>
+          <w:spacing w:val="0"/>
+          <w:sz w:val="24"/>
+        </w:rPr>
+        <w:sym w:font="TFQJNF+SymbolMT" w:char="F0B7"/>
       </w:r>
       <w:r>
         <w:rPr>
@@ -24750,12 +24750,12 @@
       </w:pPr>
       <w:r>
         <w:rPr>
-          <w:rFonts w:ascii="DRVSOG+SymbolMT" w:hAnsi="DRVSOG+SymbolMT" w:cs="DRVSOG+SymbolMT"/>
-          <w:color w:val="000000"/>
-          <w:spacing w:val="0"/>
-          <w:sz w:val="24"/>
-        </w:rPr>
-        <w:sym w:font="DRVSOG+SymbolMT" w:char="F0B7"/>
+          <w:rFonts w:ascii="TFQJNF+SymbolMT" w:hAnsi="TFQJNF+SymbolMT" w:cs="TFQJNF+SymbolMT"/>
+          <w:color w:val="000000"/>
+          <w:spacing w:val="0"/>
+          <w:sz w:val="24"/>
+        </w:rPr>
+        <w:sym w:font="TFQJNF+SymbolMT" w:char="F0B7"/>
       </w:r>
       <w:r>
         <w:rPr>

</xml_diff>